<commit_message>
Update docs student 5
</commit_message>
<xml_diff>
--- a/reports/Student #5/05 - Requirements - Student #5.docx
+++ b/reports/Student #5/05 - Requirements - Student #5.docx
@@ -282,6 +282,7 @@
               </w:rPr>
               <w:t xml:space="preserve">       </w:t>
             </w:r>
+            <w:permStart w:id="1490430286" w:edGrp="everyone"/>
             <w:sdt>
               <w:sdtPr>
                 <w:placeholder>
@@ -300,7 +301,6 @@
                     <w:bCs/>
                   </w:rPr>
                 </w:r>
-                <w:permStart w:id="1490430286" w:edGrp="everyone"/>
                 <w:r>
                   <w:rPr>
                     <w:rFonts w:cs="" w:ascii="Calibri Light" w:hAnsi="Calibri Light" w:asciiTheme="majorHAnsi" w:cstheme="majorBidi" w:hAnsiTheme="majorHAnsi"/>
@@ -897,21 +897,6 @@
     </w:p>
     <w:p>
       <w:pPr>
-        <w:pStyle w:val="Normal"/>
-        <w:rPr>
-          <w:rFonts w:ascii="Calibri Light" w:hAnsi="Calibri Light" w:cs="Calibri Light" w:asciiTheme="majorHAnsi" w:cstheme="majorHAnsi" w:hAnsiTheme="majorHAnsi"/>
-          <w:lang w:val="en-US"/>
-        </w:rPr>
-      </w:pPr>
-      <w:r>
-        <w:rPr>
-          <w:rFonts w:cs="Calibri Light" w:cstheme="majorHAnsi" w:ascii="Calibri Light" w:hAnsi="Calibri Light"/>
-          <w:lang w:val="en-US"/>
-        </w:rPr>
-      </w:r>
-    </w:p>
-    <w:p>
-      <w:pPr>
         <w:sectPr>
           <w:type w:val="nextPage"/>
           <w:pgSz w:w="11906" w:h="16838"/>
@@ -922,10 +907,6 @@
           <w:docGrid w:type="default" w:linePitch="299" w:charSpace="0"/>
         </w:sectPr>
         <w:pStyle w:val="Normal"/>
-        <w:tabs>
-          <w:tab w:val="clear" w:pos="708"/>
-          <w:tab w:val="left" w:pos="284" w:leader="none"/>
-        </w:tabs>
         <w:rPr>
           <w:rFonts w:ascii="Calibri Light" w:hAnsi="Calibri Light" w:cs="Calibri Light" w:asciiTheme="majorHAnsi" w:cstheme="majorHAnsi" w:hAnsiTheme="majorHAnsi"/>
           <w:lang w:val="en-US"/>
@@ -1099,7 +1080,7 @@
           </w:r>
           <w:r>
             <w:rPr/>
-            <w:t xml:space="preserve">    </w:t>
+            <w:t xml:space="preserve">X    </w:t>
           </w:r>
         </w:sdtContent>
       </w:sdt>
@@ -1220,7 +1201,7 @@
           </w:r>
           <w:r>
             <w:rPr/>
-            <w:t xml:space="preserve">    </w:t>
+            <w:t xml:space="preserve">X    </w:t>
           </w:r>
         </w:sdtContent>
       </w:sdt>
@@ -1356,7 +1337,7 @@
           </w:r>
           <w:r>
             <w:rPr/>
-            <w:t xml:space="preserve">    </w:t>
+            <w:t xml:space="preserve">X    </w:t>
           </w:r>
         </w:sdtContent>
       </w:sdt>
@@ -1608,7 +1589,7 @@
           </w:r>
           <w:r>
             <w:rPr/>
-            <w:t xml:space="preserve">    </w:t>
+            <w:t xml:space="preserve">X    </w:t>
           </w:r>
         </w:sdtContent>
       </w:sdt>
@@ -1665,12 +1646,55 @@
           <w:r>
             <w:rPr/>
           </w:r>
-          <w:r>
-            <w:rPr/>
-            <w:t xml:space="preserve">    </w:t>
-          </w:r>
         </w:sdtContent>
       </w:sdt>
+      <w:permStart w:id="654003198" w:edGrp="everyone"/>
+      <w:sdt>
+        <w:sdtPr>
+          <w:id w:val="721367128"/>
+          <w:text/>
+        </w:sdtPr>
+        <w:sdtContent>
+          <w:r>
+            <w:rPr/>
+          </w:r>
+          <w:r>
+            <w:rPr/>
+            <w:t xml:space="preserve">   </w:t>
+          </w:r>
+          <w:r>
+            <w:rPr/>
+            <w:t xml:space="preserve">https://github.com/orgs/C1-058/projects/3    </w:t>
+          </w:r>
+        </w:sdtContent>
+      </w:sdt>
+      <w:r>
+        <w:rPr/>
+        <w:t xml:space="preserve">   </w:t>
+      </w:r>
+    </w:p>
+    <w:p>
+      <w:pPr>
+        <w:pStyle w:val="Comment-Grader"/>
+        <w:rPr/>
+      </w:pPr>
+      <w:r>
+        <w:rPr/>
+        <w:t xml:space="preserve">Using </w:t>
+      </w:r>
+      <w:r>
+        <w:rPr/>
+        <w:t>paabloo15`s</w:t>
+      </w:r>
+      <w:r>
+        <w:rPr/>
+        <w:t xml:space="preserve"> view</w:t>
+      </w:r>
+      <w:r>
+        <w:rPr/>
+        <w:t xml:space="preserve">    </w:t>
+      </w:r>
+      <w:permEnd w:id="654003198"/>
       <w:r>
         <w:rPr/>
         <w:t xml:space="preserve">   </w:t>
@@ -2591,21 +2615,6 @@
     </w:p>
     <w:p>
       <w:pPr>
-        <w:pStyle w:val="Normal"/>
-        <w:rPr>
-          <w:rFonts w:ascii="Calibri Light" w:hAnsi="Calibri Light" w:cs="Calibri Light" w:asciiTheme="majorHAnsi" w:cstheme="majorHAnsi" w:hAnsiTheme="majorHAnsi"/>
-          <w:lang w:val="en-US"/>
-        </w:rPr>
-      </w:pPr>
-      <w:r>
-        <w:rPr>
-          <w:rFonts w:cs="Calibri Light" w:ascii="Calibri Light" w:hAnsi="Calibri Light" w:asciiTheme="majorHAnsi" w:cstheme="majorHAnsi" w:hAnsiTheme="majorHAnsi"/>
-        </w:rPr>
-        <w:t>Intentionally blank.</w:t>
-      </w:r>
-    </w:p>
-    <w:p>
-      <w:pPr>
         <w:sectPr>
           <w:type w:val="nextPage"/>
           <w:pgSz w:w="11906" w:h="16838"/>
@@ -2616,10 +2625,6 @@
           <w:docGrid w:type="default" w:linePitch="299" w:charSpace="0"/>
         </w:sectPr>
         <w:pStyle w:val="Normal"/>
-        <w:tabs>
-          <w:tab w:val="clear" w:pos="708"/>
-          <w:tab w:val="left" w:pos="284" w:leader="none"/>
-        </w:tabs>
         <w:rPr>
           <w:rFonts w:ascii="Calibri Light" w:hAnsi="Calibri Light" w:cs="Calibri Light" w:asciiTheme="majorHAnsi" w:cstheme="majorHAnsi" w:hAnsiTheme="majorHAnsi"/>
           <w:lang w:val="en-US"/>
@@ -2627,9 +2632,9 @@
       </w:pPr>
       <w:r>
         <w:rPr>
-          <w:rFonts w:cs="Calibri Light" w:cstheme="majorHAnsi" w:ascii="Calibri Light" w:hAnsi="Calibri Light"/>
-          <w:lang w:val="en-US"/>
-        </w:rPr>
+          <w:rFonts w:cs="Calibri Light" w:ascii="Calibri Light" w:hAnsi="Calibri Light" w:asciiTheme="majorHAnsi" w:cstheme="majorHAnsi" w:hAnsiTheme="majorHAnsi"/>
+        </w:rPr>
+        <w:t>Intentionally blank.</w:t>
       </w:r>
       <w:r>
         <w:br w:type="page"/>
@@ -2975,7 +2980,7 @@
           </w:r>
           <w:r>
             <w:rPr/>
-            <w:t xml:space="preserve">    </w:t>
+            <w:t xml:space="preserve">X    </w:t>
           </w:r>
         </w:sdtContent>
       </w:sdt>
@@ -4038,21 +4043,6 @@
     </w:p>
     <w:p>
       <w:pPr>
-        <w:pStyle w:val="Normal"/>
-        <w:rPr>
-          <w:rFonts w:ascii="Calibri Light" w:hAnsi="Calibri Light" w:cs="Calibri Light" w:asciiTheme="majorHAnsi" w:cstheme="majorHAnsi" w:hAnsiTheme="majorHAnsi"/>
-          <w:lang w:val="en-US"/>
-        </w:rPr>
-      </w:pPr>
-      <w:r>
-        <w:rPr>
-          <w:rFonts w:cs="Calibri Light" w:cstheme="majorHAnsi" w:ascii="Calibri Light" w:hAnsi="Calibri Light"/>
-          <w:lang w:val="en-US"/>
-        </w:rPr>
-      </w:r>
-    </w:p>
-    <w:p>
-      <w:pPr>
         <w:sectPr>
           <w:type w:val="nextPage"/>
           <w:pgSz w:w="11906" w:h="16838"/>
@@ -4063,10 +4053,6 @@
           <w:docGrid w:type="default" w:linePitch="299" w:charSpace="0"/>
         </w:sectPr>
         <w:pStyle w:val="Normal"/>
-        <w:tabs>
-          <w:tab w:val="clear" w:pos="708"/>
-          <w:tab w:val="left" w:pos="284" w:leader="none"/>
-        </w:tabs>
         <w:rPr>
           <w:rFonts w:ascii="Calibri Light" w:hAnsi="Calibri Light" w:cs="Calibri Light" w:asciiTheme="majorHAnsi" w:cstheme="majorHAnsi" w:hAnsiTheme="majorHAnsi"/>
           <w:lang w:val="en-US"/>
@@ -6526,13 +6512,13 @@
       <w:lang w:val="en-GB"/>
     </w:rPr>
   </w:style>
-  <w:style w:type="character" w:styleId="Caracteresdenotaalpie">
-    <w:name w:val="Caracteres de nota al pie"/>
+  <w:style w:type="character" w:styleId="Caracteresdenotaalpieuser">
+    <w:name w:val="Caracteres de nota al pie (user)"/>
     <w:qFormat/>
     <w:rPr/>
   </w:style>
-  <w:style w:type="character" w:styleId="Caracteresdenotafinal">
-    <w:name w:val="Caracteres de nota final"/>
+  <w:style w:type="character" w:styleId="Caracteresdenotafinaluser">
+    <w:name w:val="Caracteres de nota final (user)"/>
     <w:qFormat/>
     <w:rPr/>
   </w:style>
@@ -6542,6 +6528,16 @@
       <w:color w:val="800000"/>
       <w:u w:val="single"/>
     </w:rPr>
+  </w:style>
+  <w:style w:type="character" w:styleId="Caracteresdenotaalpie">
+    <w:name w:val="Caracteres de nota al pie"/>
+    <w:qFormat/>
+    <w:rPr/>
+  </w:style>
+  <w:style w:type="character" w:styleId="Caracteresdenotafinal">
+    <w:name w:val="Caracteres de nota final"/>
+    <w:qFormat/>
+    <w:rPr/>
   </w:style>
   <w:style w:type="paragraph" w:styleId="Ttulo">
     <w:name w:val="Título"/>
@@ -6829,6 +6825,15 @@
       <w:szCs w:val="56"/>
     </w:rPr>
   </w:style>
+  <w:style w:type="paragraph" w:styleId="Contenidodelistauser">
+    <w:name w:val="Contenido de lista (user)"/>
+    <w:basedOn w:val="Normal"/>
+    <w:qFormat/>
+    <w:pPr>
+      <w:ind w:left="567"/>
+    </w:pPr>
+    <w:rPr/>
+  </w:style>
   <w:style w:type="paragraph" w:styleId="Contenidodelista">
     <w:name w:val="Contenido de lista"/>
     <w:basedOn w:val="Normal"/>
@@ -6838,15 +6843,15 @@
     </w:pPr>
     <w:rPr/>
   </w:style>
-  <w:style w:type="numbering" w:styleId="Ningunalistauser" w:default="1">
-    <w:name w:val="Ninguna lista (user)"/>
+  <w:style w:type="numbering" w:styleId="Ningunalista" w:default="1">
+    <w:name w:val="Ninguna lista"/>
     <w:uiPriority w:val="99"/>
     <w:semiHidden/>
     <w:unhideWhenUsed/>
     <w:qFormat/>
   </w:style>
-  <w:style w:type="numbering" w:styleId="Ningunalista">
-    <w:name w:val="Ninguna lista"/>
+  <w:style w:type="numbering" w:styleId="Ningunalistauser">
+    <w:name w:val="Ninguna lista (user)"/>
     <w:qFormat/>
   </w:style>
   <w:style w:type="table" w:default="1" w:styleId="TableNormal">

</xml_diff>